<commit_message>
Add one more report
</commit_message>
<xml_diff>
--- a/03013422_周雪婷_作业3.docx
+++ b/03013422_周雪婷_作业3.docx
@@ -137,6 +137,7 @@
           <w:szCs w:val="21"/>
         </w:rPr>
       </w:pPr>
+      <w:bookmarkStart w:id="0" w:name="_GoBack"/>
       <w:r>
         <w:rPr>
           <w:sz w:val="21"/>
@@ -247,6 +248,8 @@
       <w:r>
         <w:rPr>
           <w:noProof/>
+          <w:sz w:val="21"/>
+          <w:szCs w:val="21"/>
         </w:rPr>
         <w:drawing>
           <wp:inline distT="0" distB="0" distL="0" distR="0" wp14:anchorId="32C05442" wp14:editId="176D445E">
@@ -370,6 +373,8 @@
       <w:r>
         <w:rPr>
           <w:noProof/>
+          <w:sz w:val="21"/>
+          <w:szCs w:val="21"/>
         </w:rPr>
         <w:drawing>
           <wp:inline distT="0" distB="0" distL="0" distR="0" wp14:anchorId="55E47C33" wp14:editId="397D9741">
@@ -465,14 +470,7 @@
           <w:sz w:val="21"/>
           <w:szCs w:val="21"/>
         </w:rPr>
-        <w:t>上传文件。</w:t>
-      </w:r>
-      <w:r>
-        <w:rPr>
-          <w:sz w:val="21"/>
-          <w:szCs w:val="21"/>
-        </w:rPr>
-        <w:t>首先在文件夹当中</w:t>
+        <w:t>上传文件。首先在文件夹当中</w:t>
       </w:r>
       <w:r>
         <w:rPr>
@@ -528,7 +526,18 @@
       </w:r>
     </w:p>
     <w:p>
-      <w:r>
+      <w:pPr>
+        <w:rPr>
+          <w:sz w:val="21"/>
+          <w:szCs w:val="21"/>
+        </w:rPr>
+      </w:pPr>
+      <w:r>
+        <w:rPr>
+          <w:noProof/>
+          <w:sz w:val="21"/>
+          <w:szCs w:val="21"/>
+        </w:rPr>
         <w:lastRenderedPageBreak/>
         <w:drawing>
           <wp:inline distT="0" distB="0" distL="0" distR="0" wp14:anchorId="3913383C" wp14:editId="3161260C">
@@ -568,58 +577,482 @@
       </w:r>
     </w:p>
     <w:p>
-      <w:r>
-        <w:rPr>
-          <w:rFonts w:hint="eastAsia"/>
-        </w:rPr>
-        <w:tab/>
-      </w:r>
-      <w:r>
-        <w:rPr>
-          <w:rFonts w:hint="eastAsia"/>
+      <w:pPr>
+        <w:rPr>
+          <w:sz w:val="21"/>
+          <w:szCs w:val="21"/>
+        </w:rPr>
+      </w:pPr>
+      <w:r>
+        <w:rPr>
+          <w:rFonts w:hint="eastAsia"/>
+          <w:sz w:val="21"/>
+          <w:szCs w:val="21"/>
+        </w:rPr>
+        <w:tab/>
+      </w:r>
+      <w:r>
+        <w:rPr>
+          <w:rFonts w:hint="eastAsia"/>
+          <w:sz w:val="21"/>
+          <w:szCs w:val="21"/>
         </w:rPr>
         <w:t>然后</w:t>
       </w:r>
       <w:r>
+        <w:rPr>
+          <w:sz w:val="21"/>
+          <w:szCs w:val="21"/>
+        </w:rPr>
         <w:t>打开</w:t>
       </w:r>
       <w:proofErr w:type="spellStart"/>
       <w:r>
+        <w:rPr>
+          <w:sz w:val="21"/>
+          <w:szCs w:val="21"/>
+        </w:rPr>
         <w:t>github</w:t>
       </w:r>
       <w:proofErr w:type="spellEnd"/>
       <w:r>
+        <w:rPr>
+          <w:sz w:val="21"/>
+          <w:szCs w:val="21"/>
+        </w:rPr>
         <w:t xml:space="preserve"> </w:t>
       </w:r>
       <w:r>
         <w:rPr>
           <w:rFonts w:hint="eastAsia"/>
+          <w:sz w:val="21"/>
+          <w:szCs w:val="21"/>
         </w:rPr>
         <w:t>desktop</w:t>
       </w:r>
       <w:r>
+        <w:rPr>
+          <w:sz w:val="21"/>
+          <w:szCs w:val="21"/>
+        </w:rPr>
         <w:t>，</w:t>
       </w:r>
       <w:r>
         <w:rPr>
           <w:rFonts w:hint="eastAsia"/>
+          <w:sz w:val="21"/>
+          <w:szCs w:val="21"/>
         </w:rPr>
         <w:t>会</w:t>
       </w:r>
       <w:r>
+        <w:rPr>
+          <w:sz w:val="21"/>
+          <w:szCs w:val="21"/>
+        </w:rPr>
         <w:t>自动告知你改动</w:t>
       </w:r>
       <w:r>
         <w:rPr>
           <w:rFonts w:hint="eastAsia"/>
+          <w:sz w:val="21"/>
+          <w:szCs w:val="21"/>
         </w:rPr>
         <w:t>了</w:t>
       </w:r>
       <w:r>
+        <w:rPr>
+          <w:sz w:val="21"/>
+          <w:szCs w:val="21"/>
+        </w:rPr>
         <w:t>的项目。</w:t>
       </w:r>
-      <w:bookmarkStart w:id="0" w:name="_GoBack"/>
-      <w:bookmarkEnd w:id="0"/>
+    </w:p>
+    <w:p>
+      <w:pPr>
+        <w:rPr>
+          <w:sz w:val="21"/>
+          <w:szCs w:val="21"/>
+        </w:rPr>
+      </w:pPr>
+      <w:r>
+        <w:rPr>
+          <w:sz w:val="21"/>
+          <w:szCs w:val="21"/>
+        </w:rPr>
+        <w:drawing>
+          <wp:inline distT="0" distB="0" distL="0" distR="0" wp14:anchorId="1E76BD1B" wp14:editId="7D255796">
+            <wp:extent cx="5270500" cy="3469640"/>
+            <wp:effectExtent l="0" t="0" r="12700" b="10160"/>
+            <wp:docPr id="2" name="图片 2"/>
+            <wp:cNvGraphicFramePr>
+              <a:graphicFrameLocks xmlns:a="http://schemas.openxmlformats.org/drawingml/2006/main" noChangeAspect="1"/>
+            </wp:cNvGraphicFramePr>
+            <a:graphic xmlns:a="http://schemas.openxmlformats.org/drawingml/2006/main">
+              <a:graphicData uri="http://schemas.openxmlformats.org/drawingml/2006/picture">
+                <pic:pic xmlns:pic="http://schemas.openxmlformats.org/drawingml/2006/picture">
+                  <pic:nvPicPr>
+                    <pic:cNvPr id="1" name=""/>
+                    <pic:cNvPicPr/>
+                  </pic:nvPicPr>
+                  <pic:blipFill>
+                    <a:blip r:embed="rId8"/>
+                    <a:stretch>
+                      <a:fillRect/>
+                    </a:stretch>
+                  </pic:blipFill>
+                  <pic:spPr>
+                    <a:xfrm>
+                      <a:off x="0" y="0"/>
+                      <a:ext cx="5270500" cy="3469640"/>
+                    </a:xfrm>
+                    <a:prstGeom prst="rect">
+                      <a:avLst/>
+                    </a:prstGeom>
+                  </pic:spPr>
+                </pic:pic>
+              </a:graphicData>
+            </a:graphic>
+          </wp:inline>
+        </w:drawing>
+      </w:r>
+    </w:p>
+    <w:p>
+      <w:pPr>
+        <w:rPr>
+          <w:sz w:val="21"/>
+          <w:szCs w:val="21"/>
+        </w:rPr>
+      </w:pPr>
+      <w:r>
+        <w:rPr>
+          <w:rFonts w:hint="eastAsia"/>
+          <w:sz w:val="21"/>
+          <w:szCs w:val="21"/>
+        </w:rPr>
+        <w:tab/>
+      </w:r>
+      <w:r>
+        <w:rPr>
+          <w:rFonts w:hint="eastAsia"/>
+          <w:sz w:val="21"/>
+          <w:szCs w:val="21"/>
+        </w:rPr>
+        <w:t>点击</w:t>
+      </w:r>
+      <w:r>
+        <w:rPr>
+          <w:sz w:val="21"/>
+          <w:szCs w:val="21"/>
+        </w:rPr>
+        <w:t xml:space="preserve">commit to master, </w:t>
+      </w:r>
+      <w:r>
+        <w:rPr>
+          <w:rFonts w:hint="eastAsia"/>
+          <w:sz w:val="21"/>
+          <w:szCs w:val="21"/>
+        </w:rPr>
+        <w:t>上传</w:t>
+      </w:r>
+      <w:r>
+        <w:rPr>
+          <w:sz w:val="21"/>
+          <w:szCs w:val="21"/>
+        </w:rPr>
+        <w:t>就完成了。</w:t>
+      </w:r>
+    </w:p>
+    <w:p>
+      <w:pPr>
+        <w:rPr>
+          <w:sz w:val="21"/>
+          <w:szCs w:val="21"/>
+        </w:rPr>
+      </w:pPr>
+      <w:r>
+        <w:rPr>
+          <w:sz w:val="21"/>
+          <w:szCs w:val="21"/>
+        </w:rPr>
+        <w:tab/>
+      </w:r>
+      <w:r>
+        <w:rPr>
+          <w:sz w:val="21"/>
+          <w:szCs w:val="21"/>
+        </w:rPr>
+        <w:drawing>
+          <wp:inline distT="0" distB="0" distL="0" distR="0" wp14:anchorId="37289909" wp14:editId="7C20DD5D">
+            <wp:extent cx="5270500" cy="1796415"/>
+            <wp:effectExtent l="0" t="0" r="12700" b="6985"/>
+            <wp:docPr id="5" name="图片 5"/>
+            <wp:cNvGraphicFramePr>
+              <a:graphicFrameLocks xmlns:a="http://schemas.openxmlformats.org/drawingml/2006/main" noChangeAspect="1"/>
+            </wp:cNvGraphicFramePr>
+            <a:graphic xmlns:a="http://schemas.openxmlformats.org/drawingml/2006/main">
+              <a:graphicData uri="http://schemas.openxmlformats.org/drawingml/2006/picture">
+                <pic:pic xmlns:pic="http://schemas.openxmlformats.org/drawingml/2006/picture">
+                  <pic:nvPicPr>
+                    <pic:cNvPr id="1" name=""/>
+                    <pic:cNvPicPr/>
+                  </pic:nvPicPr>
+                  <pic:blipFill>
+                    <a:blip r:embed="rId9"/>
+                    <a:stretch>
+                      <a:fillRect/>
+                    </a:stretch>
+                  </pic:blipFill>
+                  <pic:spPr>
+                    <a:xfrm>
+                      <a:off x="0" y="0"/>
+                      <a:ext cx="5270500" cy="1796415"/>
+                    </a:xfrm>
+                    <a:prstGeom prst="rect">
+                      <a:avLst/>
+                    </a:prstGeom>
+                  </pic:spPr>
+                </pic:pic>
+              </a:graphicData>
+            </a:graphic>
+          </wp:inline>
+        </w:drawing>
+      </w:r>
+    </w:p>
+    <w:p>
+      <w:pPr>
+        <w:rPr>
+          <w:sz w:val="21"/>
+          <w:szCs w:val="21"/>
+        </w:rPr>
+      </w:pPr>
+      <w:r>
+        <w:rPr>
+          <w:rFonts w:hint="eastAsia"/>
+          <w:sz w:val="21"/>
+          <w:szCs w:val="21"/>
+        </w:rPr>
+        <w:tab/>
+      </w:r>
+      <w:r>
+        <w:rPr>
+          <w:rFonts w:hint="eastAsia"/>
+          <w:sz w:val="21"/>
+          <w:szCs w:val="21"/>
+        </w:rPr>
+        <w:t>上传</w:t>
+      </w:r>
+      <w:r>
+        <w:rPr>
+          <w:sz w:val="21"/>
+          <w:szCs w:val="21"/>
+        </w:rPr>
+        <w:t>记录可以在</w:t>
+      </w:r>
+      <w:r>
+        <w:rPr>
+          <w:sz w:val="21"/>
+          <w:szCs w:val="21"/>
+        </w:rPr>
+        <w:t>history</w:t>
+      </w:r>
+      <w:r>
+        <w:rPr>
+          <w:sz w:val="21"/>
+          <w:szCs w:val="21"/>
+        </w:rPr>
+        <w:t>中看见。点击右上角的</w:t>
+      </w:r>
+      <w:r>
+        <w:rPr>
+          <w:sz w:val="21"/>
+          <w:szCs w:val="21"/>
+        </w:rPr>
+        <w:t>sync</w:t>
+      </w:r>
+      <w:r>
+        <w:rPr>
+          <w:rFonts w:hint="eastAsia"/>
+          <w:sz w:val="21"/>
+          <w:szCs w:val="21"/>
+        </w:rPr>
+        <w:t>就可以将</w:t>
+      </w:r>
+      <w:r>
+        <w:rPr>
+          <w:sz w:val="21"/>
+          <w:szCs w:val="21"/>
+        </w:rPr>
+        <w:t>这个版本的修改上传到</w:t>
+      </w:r>
+      <w:proofErr w:type="spellStart"/>
+      <w:r>
+        <w:rPr>
+          <w:sz w:val="21"/>
+          <w:szCs w:val="21"/>
+        </w:rPr>
+        <w:t>github</w:t>
+      </w:r>
+      <w:proofErr w:type="spellEnd"/>
+      <w:r>
+        <w:rPr>
+          <w:sz w:val="21"/>
+          <w:szCs w:val="21"/>
+        </w:rPr>
+        <w:t>中。</w:t>
+      </w:r>
+      <w:r>
+        <w:rPr>
+          <w:rFonts w:hint="eastAsia"/>
+          <w:sz w:val="21"/>
+          <w:szCs w:val="21"/>
+        </w:rPr>
+        <w:t>若</w:t>
+      </w:r>
+      <w:r>
+        <w:rPr>
+          <w:sz w:val="21"/>
+          <w:szCs w:val="21"/>
+        </w:rPr>
+        <w:t>版本上传成功将可以在</w:t>
+      </w:r>
+      <w:proofErr w:type="spellStart"/>
+      <w:r>
+        <w:rPr>
+          <w:sz w:val="21"/>
+          <w:szCs w:val="21"/>
+        </w:rPr>
+        <w:t>github</w:t>
+      </w:r>
+      <w:proofErr w:type="spellEnd"/>
+      <w:r>
+        <w:rPr>
+          <w:sz w:val="21"/>
+          <w:szCs w:val="21"/>
+        </w:rPr>
+        <w:t>中查看。</w:t>
+      </w:r>
+    </w:p>
+    <w:p>
+      <w:pPr>
+        <w:rPr>
+          <w:sz w:val="21"/>
+          <w:szCs w:val="21"/>
+        </w:rPr>
+      </w:pPr>
+      <w:r>
+        <w:rPr>
+          <w:sz w:val="21"/>
+          <w:szCs w:val="21"/>
+        </w:rPr>
+        <w:tab/>
+      </w:r>
+      <w:r>
+        <w:rPr>
+          <w:rFonts w:hint="eastAsia"/>
+          <w:sz w:val="21"/>
+          <w:szCs w:val="21"/>
+        </w:rPr>
+        <w:t>接下来</w:t>
+      </w:r>
+      <w:r>
+        <w:rPr>
+          <w:sz w:val="21"/>
+          <w:szCs w:val="21"/>
+        </w:rPr>
+        <w:t>，</w:t>
+      </w:r>
+      <w:r>
+        <w:rPr>
+          <w:rFonts w:hint="eastAsia"/>
+          <w:sz w:val="21"/>
+          <w:szCs w:val="21"/>
+        </w:rPr>
+        <w:t>我</w:t>
+      </w:r>
+      <w:r>
+        <w:rPr>
+          <w:sz w:val="21"/>
+          <w:szCs w:val="21"/>
+        </w:rPr>
+        <w:t>登录网页版的</w:t>
+      </w:r>
+      <w:proofErr w:type="spellStart"/>
+      <w:r>
+        <w:rPr>
+          <w:sz w:val="21"/>
+          <w:szCs w:val="21"/>
+        </w:rPr>
+        <w:t>github</w:t>
+      </w:r>
+      <w:proofErr w:type="spellEnd"/>
+      <w:r>
+        <w:rPr>
+          <w:sz w:val="21"/>
+          <w:szCs w:val="21"/>
+        </w:rPr>
+        <w:t>就可以看见</w:t>
+      </w:r>
+      <w:r>
+        <w:rPr>
+          <w:rFonts w:hint="eastAsia"/>
+          <w:sz w:val="21"/>
+          <w:szCs w:val="21"/>
+        </w:rPr>
+        <w:t>相应</w:t>
+      </w:r>
+      <w:r>
+        <w:rPr>
+          <w:sz w:val="21"/>
+          <w:szCs w:val="21"/>
+        </w:rPr>
+        <w:t>的改变：</w:t>
+      </w:r>
+    </w:p>
+    <w:bookmarkEnd w:id="0"/>
+    <w:p>
+      <w:pPr>
+        <w:rPr>
+          <w:rFonts w:hint="eastAsia"/>
+        </w:rPr>
+      </w:pPr>
+      <w:r>
+        <w:drawing>
+          <wp:inline distT="0" distB="0" distL="0" distR="0" wp14:anchorId="3D165C2E" wp14:editId="1053BC8B">
+            <wp:extent cx="5270500" cy="2923540"/>
+            <wp:effectExtent l="0" t="0" r="12700" b="0"/>
+            <wp:docPr id="6" name="图片 6"/>
+            <wp:cNvGraphicFramePr>
+              <a:graphicFrameLocks xmlns:a="http://schemas.openxmlformats.org/drawingml/2006/main" noChangeAspect="1"/>
+            </wp:cNvGraphicFramePr>
+            <a:graphic xmlns:a="http://schemas.openxmlformats.org/drawingml/2006/main">
+              <a:graphicData uri="http://schemas.openxmlformats.org/drawingml/2006/picture">
+                <pic:pic xmlns:pic="http://schemas.openxmlformats.org/drawingml/2006/picture">
+                  <pic:nvPicPr>
+                    <pic:cNvPr id="1" name=""/>
+                    <pic:cNvPicPr/>
+                  </pic:nvPicPr>
+                  <pic:blipFill>
+                    <a:blip r:embed="rId10"/>
+                    <a:stretch>
+                      <a:fillRect/>
+                    </a:stretch>
+                  </pic:blipFill>
+                  <pic:spPr>
+                    <a:xfrm>
+                      <a:off x="0" y="0"/>
+                      <a:ext cx="5270500" cy="2923540"/>
+                    </a:xfrm>
+                    <a:prstGeom prst="rect">
+                      <a:avLst/>
+                    </a:prstGeom>
+                  </pic:spPr>
+                </pic:pic>
+              </a:graphicData>
+            </a:graphic>
+          </wp:inline>
+        </w:drawing>
+      </w:r>
     </w:p>
     <w:sectPr>
       <w:pgSz w:w="11900" w:h="16840"/>

</xml_diff>